<commit_message>
update the bug report and readme
</commit_message>
<xml_diff>
--- a/Bug Report.docx
+++ b/Bug Report.docx
@@ -54,53 +54,21 @@
           <w:bCs/>
           <w:lang w:val="en-US"/>
         </w:rPr>
-        <w:t xml:space="preserve">The title of the page is "QE </w:t>
-      </w:r>
-      <w:proofErr w:type="spellStart"/>
-      <w:r>
-        <w:rPr>
-          <w:b/>
-          <w:bCs/>
-          <w:lang w:val="en-US"/>
-        </w:rPr>
-        <w:t>tdolist</w:t>
-      </w:r>
-      <w:proofErr w:type="spellEnd"/>
-      <w:r>
-        <w:rPr>
-          <w:b/>
-          <w:bCs/>
-          <w:lang w:val="en-US"/>
-        </w:rPr>
-        <w:t xml:space="preserve">" instead of "QE </w:t>
-      </w:r>
-      <w:proofErr w:type="spellStart"/>
-      <w:r>
-        <w:rPr>
-          <w:b/>
-          <w:bCs/>
-          <w:lang w:val="en-US"/>
-        </w:rPr>
-        <w:t>todolist</w:t>
-      </w:r>
-      <w:proofErr w:type="spellEnd"/>
-      <w:r>
-        <w:rPr>
-          <w:b/>
-          <w:bCs/>
-          <w:lang w:val="en-US"/>
-        </w:rPr>
-        <w:t>"</w:t>
-      </w:r>
-    </w:p>
-    <w:p>
-      <w:pPr>
-        <w:rPr>
-          <w:lang w:val="en-US"/>
-        </w:rPr>
-      </w:pPr>
-      <w:r>
-        <w:rPr>
+        <w:t>The title of the page is "QE tdolist" instead of "QE todolist"</w:t>
+      </w:r>
+    </w:p>
+    <w:p>
+      <w:pPr>
+        <w:rPr>
+          <w:b/>
+          <w:bCs/>
+          <w:lang w:val="en-US"/>
+        </w:rPr>
+      </w:pPr>
+      <w:r>
+        <w:rPr>
+          <w:b/>
+          <w:bCs/>
           <w:lang w:val="en-US"/>
         </w:rPr>
         <w:t>Steps to Replicate</w:t>
@@ -178,45 +146,18 @@
         <w:rPr>
           <w:lang w:val="en-US"/>
         </w:rPr>
-        <w:t xml:space="preserve">"QE </w:t>
-      </w:r>
-      <w:proofErr w:type="spellStart"/>
-      <w:r>
-        <w:rPr>
-          <w:lang w:val="en-US"/>
-        </w:rPr>
-        <w:t>tdolist</w:t>
-      </w:r>
-      <w:proofErr w:type="spellEnd"/>
-      <w:r>
-        <w:rPr>
-          <w:lang w:val="en-US"/>
-        </w:rPr>
-        <w:t xml:space="preserve">" instead of "QE </w:t>
-      </w:r>
-      <w:proofErr w:type="spellStart"/>
-      <w:r>
-        <w:rPr>
-          <w:lang w:val="en-US"/>
-        </w:rPr>
-        <w:t>todolist</w:t>
-      </w:r>
-      <w:proofErr w:type="spellEnd"/>
-      <w:r>
-        <w:rPr>
-          <w:lang w:val="en-US"/>
-        </w:rPr>
-        <w:t>"</w:t>
-      </w:r>
-    </w:p>
-    <w:p>
-      <w:pPr>
-        <w:rPr>
-          <w:lang w:val="en-US"/>
-        </w:rPr>
-      </w:pPr>
-      <w:r>
-        <w:rPr>
+        <w:t>"QE tdolist" instead of "QE todolist"</w:t>
+      </w:r>
+    </w:p>
+    <w:p>
+      <w:pPr>
+        <w:rPr>
+          <w:lang w:val="en-US"/>
+        </w:rPr>
+      </w:pPr>
+      <w:r>
+        <w:rPr>
+          <w:noProof/>
           <w:lang w:val="en-US"/>
         </w:rPr>
         <w:drawing>
@@ -290,11 +231,15 @@
     <w:p>
       <w:pPr>
         <w:rPr>
-          <w:lang w:val="en-US"/>
-        </w:rPr>
-      </w:pPr>
-      <w:r>
-        <w:rPr>
+          <w:b/>
+          <w:bCs/>
+          <w:lang w:val="en-US"/>
+        </w:rPr>
+      </w:pPr>
+      <w:r>
+        <w:rPr>
+          <w:b/>
+          <w:bCs/>
           <w:lang w:val="en-US"/>
         </w:rPr>
         <w:t>- Clicking the "Update" button next to the item entry results in the item being removed</w:t>
@@ -310,11 +255,15 @@
     <w:p>
       <w:pPr>
         <w:rPr>
-          <w:lang w:val="en-US"/>
-        </w:rPr>
-      </w:pPr>
-      <w:r>
-        <w:rPr>
+          <w:b/>
+          <w:bCs/>
+          <w:lang w:val="en-US"/>
+        </w:rPr>
+      </w:pPr>
+      <w:r>
+        <w:rPr>
+          <w:b/>
+          <w:bCs/>
           <w:lang w:val="en-US"/>
         </w:rPr>
         <w:t>Steps to Replicate</w:t>
@@ -335,21 +284,7 @@
         <w:rPr>
           <w:lang w:val="en-US"/>
         </w:rPr>
-        <w:t xml:space="preserve">Add a </w:t>
-      </w:r>
-      <w:proofErr w:type="spellStart"/>
-      <w:r>
-        <w:rPr>
-          <w:lang w:val="en-US"/>
-        </w:rPr>
-        <w:t>ToDo</w:t>
-      </w:r>
-      <w:proofErr w:type="spellEnd"/>
-      <w:r>
-        <w:rPr>
-          <w:lang w:val="en-US"/>
-        </w:rPr>
-        <w:t xml:space="preserve"> item on </w:t>
+        <w:t xml:space="preserve">Add a ToDo item on </w:t>
       </w:r>
       <w:hyperlink r:id="rId7" w:history="1">
         <w:r>
@@ -376,21 +311,7 @@
         <w:rPr>
           <w:lang w:val="en-US"/>
         </w:rPr>
-        <w:t xml:space="preserve">Go to any of the added </w:t>
-      </w:r>
-      <w:proofErr w:type="spellStart"/>
-      <w:r>
-        <w:rPr>
-          <w:lang w:val="en-US"/>
-        </w:rPr>
-        <w:t>ToDo</w:t>
-      </w:r>
-      <w:proofErr w:type="spellEnd"/>
-      <w:r>
-        <w:rPr>
-          <w:lang w:val="en-US"/>
-        </w:rPr>
-        <w:t xml:space="preserve"> items</w:t>
+        <w:t>Go to any of the added ToDo items</w:t>
       </w:r>
     </w:p>
     <w:p>
@@ -426,22 +347,276 @@
         <w:rPr>
           <w:lang w:val="en-US"/>
         </w:rPr>
-        <w:t xml:space="preserve">Notice the </w:t>
-      </w:r>
-      <w:proofErr w:type="spellStart"/>
-      <w:r>
-        <w:rPr>
-          <w:lang w:val="en-US"/>
-        </w:rPr>
-        <w:t>ToDo</w:t>
-      </w:r>
-      <w:proofErr w:type="spellEnd"/>
-      <w:r>
-        <w:rPr>
-          <w:lang w:val="en-US"/>
-        </w:rPr>
-        <w:t xml:space="preserve"> item has been removed from the list</w:t>
-      </w:r>
+        <w:t>Notice the ToDo item has been removed from the list</w:t>
+      </w:r>
+    </w:p>
+    <w:p>
+      <w:pPr>
+        <w:rPr>
+          <w:lang w:val="en-US"/>
+        </w:rPr>
+      </w:pPr>
+      <w:r>
+        <w:rPr>
+          <w:b/>
+          <w:bCs/>
+          <w:lang w:val="en-US"/>
+        </w:rPr>
+        <w:t>Expected Behavior:</w:t>
+      </w:r>
+      <w:r>
+        <w:rPr>
+          <w:lang w:val="en-US"/>
+        </w:rPr>
+        <w:t xml:space="preserve"> When the user clicks on the Update button without entering the item to update, there should be an error message presented to the user</w:t>
+      </w:r>
+    </w:p>
+    <w:p>
+      <w:pPr>
+        <w:rPr>
+          <w:lang w:val="en-US"/>
+        </w:rPr>
+      </w:pPr>
+    </w:p>
+    <w:p>
+      <w:pPr>
+        <w:rPr>
+          <w:lang w:val="en-US"/>
+        </w:rPr>
+      </w:pPr>
+      <w:r>
+        <w:rPr>
+          <w:b/>
+          <w:bCs/>
+          <w:lang w:val="en-US"/>
+        </w:rPr>
+        <w:t>Current Behavior:</w:t>
+      </w:r>
+      <w:r>
+        <w:rPr>
+          <w:lang w:val="en-US"/>
+        </w:rPr>
+        <w:t xml:space="preserve"> When the user clicks on the Update button without entering the item to update, the user is able to SAVE the empty string</w:t>
+      </w:r>
+    </w:p>
+    <w:p>
+      <w:pPr>
+        <w:rPr>
+          <w:lang w:val="en-US"/>
+        </w:rPr>
+      </w:pPr>
+    </w:p>
+    <w:p>
+      <w:pPr>
+        <w:rPr>
+          <w:b/>
+          <w:bCs/>
+          <w:lang w:val="en-US"/>
+        </w:rPr>
+      </w:pPr>
+      <w:r>
+        <w:rPr>
+          <w:b/>
+          <w:bCs/>
+          <w:lang w:val="en-US"/>
+        </w:rPr>
+        <w:t>Bug #3</w:t>
+      </w:r>
+    </w:p>
+    <w:p>
+      <w:pPr>
+        <w:rPr>
+          <w:b/>
+          <w:bCs/>
+          <w:lang w:val="en-US"/>
+        </w:rPr>
+      </w:pPr>
+      <w:r>
+        <w:rPr>
+          <w:b/>
+          <w:bCs/>
+          <w:lang w:val="en-US"/>
+        </w:rPr>
+        <w:t>- Items added through the api are not reflected in the UI of the application</w:t>
+      </w:r>
+    </w:p>
+    <w:p>
+      <w:pPr>
+        <w:rPr>
+          <w:b/>
+          <w:bCs/>
+          <w:lang w:val="en-US"/>
+        </w:rPr>
+      </w:pPr>
+      <w:r>
+        <w:rPr>
+          <w:b/>
+          <w:bCs/>
+          <w:lang w:val="en-US"/>
+        </w:rPr>
+        <w:t>Steps to Replicate</w:t>
+      </w:r>
+    </w:p>
+    <w:p>
+      <w:pPr>
+        <w:pStyle w:val="ListParagraph"/>
+        <w:numPr>
+          <w:ilvl w:val="0"/>
+          <w:numId w:val="3"/>
+        </w:numPr>
+        <w:rPr>
+          <w:lang w:val="en-US"/>
+        </w:rPr>
+      </w:pPr>
+      <w:r>
+        <w:rPr>
+          <w:lang w:val="en-US"/>
+        </w:rPr>
+        <w:t xml:space="preserve">Go to Postman and add a new todo item using the API call </w:t>
+      </w:r>
+      <w:hyperlink r:id="rId8" w:history="1">
+        <w:r>
+          <w:rPr>
+            <w:rStyle w:val="Hyperlink"/>
+            <w:rFonts w:ascii="Segoe UI" w:hAnsi="Segoe UI" w:cs="Segoe UI"/>
+            <w:sz w:val="18"/>
+            <w:szCs w:val="18"/>
+            <w:shd w:val="clear" w:color="auto" w:fill="212121"/>
+          </w:rPr>
+          <w:t>http://localhost:8080/todo/add/</w:t>
+        </w:r>
+      </w:hyperlink>
+    </w:p>
+    <w:p>
+      <w:pPr>
+        <w:ind w:left="360"/>
+        <w:rPr>
+          <w:lang w:val="en-US"/>
+        </w:rPr>
+      </w:pPr>
+      <w:r>
+        <w:rPr>
+          <w:b/>
+          <w:bCs/>
+          <w:lang w:val="en-US"/>
+        </w:rPr>
+        <w:t xml:space="preserve">Expected </w:t>
+      </w:r>
+      <w:r>
+        <w:rPr>
+          <w:b/>
+          <w:bCs/>
+          <w:lang w:val="en-US"/>
+        </w:rPr>
+        <w:t>Behavior</w:t>
+      </w:r>
+      <w:r>
+        <w:rPr>
+          <w:b/>
+          <w:bCs/>
+          <w:lang w:val="en-US"/>
+        </w:rPr>
+        <w:t>:</w:t>
+      </w:r>
+      <w:r>
+        <w:rPr>
+          <w:lang w:val="en-US"/>
+        </w:rPr>
+        <w:t xml:space="preserve"> The item added is being displayed in the UI of the application</w:t>
+      </w:r>
+    </w:p>
+    <w:p>
+      <w:pPr>
+        <w:ind w:left="360"/>
+        <w:rPr>
+          <w:lang w:val="en-US"/>
+        </w:rPr>
+      </w:pPr>
+      <w:r>
+        <w:rPr>
+          <w:b/>
+          <w:bCs/>
+          <w:lang w:val="en-US"/>
+        </w:rPr>
+        <w:lastRenderedPageBreak/>
+        <w:t xml:space="preserve">Current </w:t>
+      </w:r>
+      <w:r>
+        <w:rPr>
+          <w:b/>
+          <w:bCs/>
+          <w:lang w:val="en-US"/>
+        </w:rPr>
+        <w:t>Behavior</w:t>
+      </w:r>
+      <w:r>
+        <w:rPr>
+          <w:b/>
+          <w:bCs/>
+          <w:lang w:val="en-US"/>
+        </w:rPr>
+        <w:t>:</w:t>
+      </w:r>
+      <w:r>
+        <w:rPr>
+          <w:lang w:val="en-US"/>
+        </w:rPr>
+        <w:t xml:space="preserve"> The item is added to the UI but the input is not shown</w:t>
+      </w:r>
+    </w:p>
+    <w:p>
+      <w:pPr>
+        <w:rPr>
+          <w:lang w:val="en-US"/>
+        </w:rPr>
+      </w:pPr>
+      <w:r>
+        <w:rPr>
+          <w:lang w:val="en-US"/>
+        </w:rPr>
+        <w:drawing>
+          <wp:inline distT="0" distB="0" distL="0" distR="0" wp14:anchorId="52687121" wp14:editId="7C2834F0">
+            <wp:extent cx="5731510" cy="3674110"/>
+            <wp:effectExtent l="0" t="0" r="2540" b="2540"/>
+            <wp:docPr id="2" name="Picture 2" descr="Graphical user interface&#10;&#10;Description automatically generated"/>
+            <wp:cNvGraphicFramePr>
+              <a:graphicFrameLocks xmlns:a="http://schemas.openxmlformats.org/drawingml/2006/main" noChangeAspect="1"/>
+            </wp:cNvGraphicFramePr>
+            <a:graphic xmlns:a="http://schemas.openxmlformats.org/drawingml/2006/main">
+              <a:graphicData uri="http://schemas.openxmlformats.org/drawingml/2006/picture">
+                <pic:pic xmlns:pic="http://schemas.openxmlformats.org/drawingml/2006/picture">
+                  <pic:nvPicPr>
+                    <pic:cNvPr id="2" name="Picture 2" descr="Graphical user interface&#10;&#10;Description automatically generated"/>
+                    <pic:cNvPicPr/>
+                  </pic:nvPicPr>
+                  <pic:blipFill>
+                    <a:blip r:embed="rId9"/>
+                    <a:stretch>
+                      <a:fillRect/>
+                    </a:stretch>
+                  </pic:blipFill>
+                  <pic:spPr>
+                    <a:xfrm>
+                      <a:off x="0" y="0"/>
+                      <a:ext cx="5731510" cy="3674110"/>
+                    </a:xfrm>
+                    <a:prstGeom prst="rect">
+                      <a:avLst/>
+                    </a:prstGeom>
+                  </pic:spPr>
+                </pic:pic>
+              </a:graphicData>
+            </a:graphic>
+          </wp:inline>
+        </w:drawing>
+      </w:r>
+    </w:p>
+    <w:p>
+      <w:pPr>
+        <w:rPr>
+          <w:lang w:val="en-US"/>
+        </w:rPr>
+      </w:pPr>
     </w:p>
     <w:sectPr>
       <w:pgSz w:w="11906" w:h="16838"/>
@@ -633,11 +808,103 @@
       </w:pPr>
     </w:lvl>
   </w:abstractNum>
+  <w:abstractNum w:abstractNumId="2" w15:restartNumberingAfterBreak="0">
+    <w:nsid w:val="76FA30E0"/>
+    <w:multiLevelType w:val="hybridMultilevel"/>
+    <w:tmpl w:val="56C678A6"/>
+    <w:lvl w:ilvl="0" w:tplc="655AAEE6">
+      <w:start w:val="1"/>
+      <w:numFmt w:val="decimal"/>
+      <w:lvlText w:val="%1."/>
+      <w:lvlJc w:val="left"/>
+      <w:pPr>
+        <w:ind w:left="720" w:hanging="360"/>
+      </w:pPr>
+      <w:rPr>
+        <w:rFonts w:hint="default"/>
+      </w:rPr>
+    </w:lvl>
+    <w:lvl w:ilvl="1" w:tplc="1C090019" w:tentative="1">
+      <w:start w:val="1"/>
+      <w:numFmt w:val="lowerLetter"/>
+      <w:lvlText w:val="%2."/>
+      <w:lvlJc w:val="left"/>
+      <w:pPr>
+        <w:ind w:left="1440" w:hanging="360"/>
+      </w:pPr>
+    </w:lvl>
+    <w:lvl w:ilvl="2" w:tplc="1C09001B" w:tentative="1">
+      <w:start w:val="1"/>
+      <w:numFmt w:val="lowerRoman"/>
+      <w:lvlText w:val="%3."/>
+      <w:lvlJc w:val="right"/>
+      <w:pPr>
+        <w:ind w:left="2160" w:hanging="180"/>
+      </w:pPr>
+    </w:lvl>
+    <w:lvl w:ilvl="3" w:tplc="1C09000F" w:tentative="1">
+      <w:start w:val="1"/>
+      <w:numFmt w:val="decimal"/>
+      <w:lvlText w:val="%4."/>
+      <w:lvlJc w:val="left"/>
+      <w:pPr>
+        <w:ind w:left="2880" w:hanging="360"/>
+      </w:pPr>
+    </w:lvl>
+    <w:lvl w:ilvl="4" w:tplc="1C090019" w:tentative="1">
+      <w:start w:val="1"/>
+      <w:numFmt w:val="lowerLetter"/>
+      <w:lvlText w:val="%5."/>
+      <w:lvlJc w:val="left"/>
+      <w:pPr>
+        <w:ind w:left="3600" w:hanging="360"/>
+      </w:pPr>
+    </w:lvl>
+    <w:lvl w:ilvl="5" w:tplc="1C09001B" w:tentative="1">
+      <w:start w:val="1"/>
+      <w:numFmt w:val="lowerRoman"/>
+      <w:lvlText w:val="%6."/>
+      <w:lvlJc w:val="right"/>
+      <w:pPr>
+        <w:ind w:left="4320" w:hanging="180"/>
+      </w:pPr>
+    </w:lvl>
+    <w:lvl w:ilvl="6" w:tplc="1C09000F" w:tentative="1">
+      <w:start w:val="1"/>
+      <w:numFmt w:val="decimal"/>
+      <w:lvlText w:val="%7."/>
+      <w:lvlJc w:val="left"/>
+      <w:pPr>
+        <w:ind w:left="5040" w:hanging="360"/>
+      </w:pPr>
+    </w:lvl>
+    <w:lvl w:ilvl="7" w:tplc="1C090019" w:tentative="1">
+      <w:start w:val="1"/>
+      <w:numFmt w:val="lowerLetter"/>
+      <w:lvlText w:val="%8."/>
+      <w:lvlJc w:val="left"/>
+      <w:pPr>
+        <w:ind w:left="5760" w:hanging="360"/>
+      </w:pPr>
+    </w:lvl>
+    <w:lvl w:ilvl="8" w:tplc="1C09001B" w:tentative="1">
+      <w:start w:val="1"/>
+      <w:numFmt w:val="lowerRoman"/>
+      <w:lvlText w:val="%9."/>
+      <w:lvlJc w:val="right"/>
+      <w:pPr>
+        <w:ind w:left="6480" w:hanging="180"/>
+      </w:pPr>
+    </w:lvl>
+  </w:abstractNum>
   <w:num w:numId="1" w16cid:durableId="848369208">
     <w:abstractNumId w:val="1"/>
   </w:num>
   <w:num w:numId="2" w16cid:durableId="1105734755">
     <w:abstractNumId w:val="0"/>
+  </w:num>
+  <w:num w:numId="3" w16cid:durableId="1632980297">
+    <w:abstractNumId w:val="2"/>
   </w:num>
 </w:numbering>
 </file>

</xml_diff>